<commit_message>
User stories - new changes
</commit_message>
<xml_diff>
--- a/analysis/user-related-artefacts/UserGroups_UserStories.docx
+++ b/analysis/user-related-artefacts/UserGroups_UserStories.docx
@@ -36,7 +36,7 @@
     </w:p>
     <w:p>
       <w:pPr>
-        <w:pStyle w:val="Prrafodelista"/>
+        <w:pStyle w:val="ListParagraph"/>
         <w:numPr>
           <w:ilvl w:val="0"/>
           <w:numId w:val="1"/>
@@ -92,7 +92,7 @@
     </w:p>
     <w:p>
       <w:pPr>
-        <w:pStyle w:val="Prrafodelista"/>
+        <w:pStyle w:val="ListParagraph"/>
         <w:numPr>
           <w:ilvl w:val="0"/>
           <w:numId w:val="2"/>
@@ -118,7 +118,7 @@
     </w:p>
     <w:p>
       <w:pPr>
-        <w:pStyle w:val="Prrafodelista"/>
+        <w:pStyle w:val="ListParagraph"/>
         <w:numPr>
           <w:ilvl w:val="0"/>
           <w:numId w:val="2"/>
@@ -144,7 +144,7 @@
     </w:p>
     <w:p>
       <w:pPr>
-        <w:pStyle w:val="Prrafodelista"/>
+        <w:pStyle w:val="ListParagraph"/>
         <w:numPr>
           <w:ilvl w:val="0"/>
           <w:numId w:val="2"/>
@@ -181,7 +181,7 @@
     </w:p>
     <w:p>
       <w:pPr>
-        <w:pStyle w:val="Prrafodelista"/>
+        <w:pStyle w:val="ListParagraph"/>
         <w:numPr>
           <w:ilvl w:val="0"/>
           <w:numId w:val="1"/>
@@ -261,7 +261,7 @@
     </w:p>
     <w:p>
       <w:pPr>
-        <w:pStyle w:val="Prrafodelista"/>
+        <w:pStyle w:val="ListParagraph"/>
         <w:numPr>
           <w:ilvl w:val="0"/>
           <w:numId w:val="3"/>
@@ -286,7 +286,7 @@
     </w:p>
     <w:p>
       <w:pPr>
-        <w:pStyle w:val="Prrafodelista"/>
+        <w:pStyle w:val="ListParagraph"/>
         <w:numPr>
           <w:ilvl w:val="0"/>
           <w:numId w:val="3"/>
@@ -311,7 +311,7 @@
     </w:p>
     <w:p>
       <w:pPr>
-        <w:pStyle w:val="Prrafodelista"/>
+        <w:pStyle w:val="ListParagraph"/>
         <w:numPr>
           <w:ilvl w:val="0"/>
           <w:numId w:val="3"/>
@@ -336,7 +336,7 @@
     </w:p>
     <w:p>
       <w:pPr>
-        <w:pStyle w:val="Prrafodelista"/>
+        <w:pStyle w:val="ListParagraph"/>
         <w:numPr>
           <w:ilvl w:val="0"/>
           <w:numId w:val="3"/>
@@ -361,7 +361,7 @@
     </w:p>
     <w:p>
       <w:pPr>
-        <w:pStyle w:val="Prrafodelista"/>
+        <w:pStyle w:val="ListParagraph"/>
         <w:numPr>
           <w:ilvl w:val="0"/>
           <w:numId w:val="3"/>
@@ -396,7 +396,7 @@
     </w:p>
     <w:p>
       <w:pPr>
-        <w:pStyle w:val="Prrafodelista"/>
+        <w:pStyle w:val="ListParagraph"/>
         <w:numPr>
           <w:ilvl w:val="0"/>
           <w:numId w:val="1"/>
@@ -490,7 +490,7 @@
     </w:p>
     <w:p>
       <w:pPr>
-        <w:pStyle w:val="Prrafodelista"/>
+        <w:pStyle w:val="ListParagraph"/>
         <w:numPr>
           <w:ilvl w:val="0"/>
           <w:numId w:val="1"/>
@@ -575,6 +575,186 @@
         </w:rPr>
         <w:tab/>
       </w:r>
+    </w:p>
+    <w:p>
+      <w:pPr>
+        <w:spacing w:before="120" w:after="120"/>
+        <w:rPr>
+          <w:rFonts w:ascii="Arial" w:hAnsi="Arial" w:cs="Arial"/>
+          <w:sz w:val="22"/>
+          <w:szCs w:val="22"/>
+        </w:rPr>
+      </w:pPr>
+    </w:p>
+    <w:p>
+      <w:pPr>
+        <w:spacing w:before="120" w:after="120"/>
+        <w:rPr>
+          <w:rFonts w:ascii="Arial" w:hAnsi="Arial" w:cs="Arial"/>
+          <w:sz w:val="22"/>
+          <w:szCs w:val="22"/>
+        </w:rPr>
+      </w:pPr>
+    </w:p>
+    <w:p>
+      <w:pPr>
+        <w:spacing w:before="120" w:after="120"/>
+        <w:rPr>
+          <w:rFonts w:ascii="Arial" w:hAnsi="Arial" w:cs="Arial"/>
+          <w:sz w:val="22"/>
+          <w:szCs w:val="22"/>
+        </w:rPr>
+      </w:pPr>
+    </w:p>
+    <w:p>
+      <w:pPr>
+        <w:spacing w:before="120" w:after="120"/>
+        <w:rPr>
+          <w:rFonts w:ascii="Arial" w:hAnsi="Arial" w:cs="Arial"/>
+          <w:sz w:val="22"/>
+          <w:szCs w:val="22"/>
+        </w:rPr>
+      </w:pPr>
+    </w:p>
+    <w:p>
+      <w:pPr>
+        <w:spacing w:before="120" w:after="120"/>
+        <w:rPr>
+          <w:rFonts w:ascii="Arial" w:hAnsi="Arial" w:cs="Arial"/>
+          <w:sz w:val="22"/>
+          <w:szCs w:val="22"/>
+        </w:rPr>
+      </w:pPr>
+    </w:p>
+    <w:p>
+      <w:pPr>
+        <w:spacing w:before="120" w:after="120"/>
+        <w:rPr>
+          <w:rFonts w:ascii="Arial" w:hAnsi="Arial" w:cs="Arial"/>
+          <w:sz w:val="22"/>
+          <w:szCs w:val="22"/>
+        </w:rPr>
+      </w:pPr>
+    </w:p>
+    <w:p>
+      <w:pPr>
+        <w:spacing w:before="120" w:after="120"/>
+        <w:rPr>
+          <w:rFonts w:ascii="Arial" w:hAnsi="Arial" w:cs="Arial"/>
+          <w:sz w:val="22"/>
+          <w:szCs w:val="22"/>
+        </w:rPr>
+      </w:pPr>
+    </w:p>
+    <w:p>
+      <w:pPr>
+        <w:spacing w:before="120" w:after="120"/>
+        <w:rPr>
+          <w:rFonts w:ascii="Arial" w:hAnsi="Arial" w:cs="Arial"/>
+          <w:sz w:val="22"/>
+          <w:szCs w:val="22"/>
+        </w:rPr>
+      </w:pPr>
+    </w:p>
+    <w:p>
+      <w:pPr>
+        <w:spacing w:before="120" w:after="120"/>
+        <w:rPr>
+          <w:rFonts w:ascii="Arial" w:hAnsi="Arial" w:cs="Arial"/>
+          <w:sz w:val="22"/>
+          <w:szCs w:val="22"/>
+        </w:rPr>
+      </w:pPr>
+    </w:p>
+    <w:p>
+      <w:pPr>
+        <w:spacing w:before="120" w:after="120"/>
+        <w:rPr>
+          <w:rFonts w:ascii="Arial" w:hAnsi="Arial" w:cs="Arial"/>
+          <w:sz w:val="22"/>
+          <w:szCs w:val="22"/>
+        </w:rPr>
+      </w:pPr>
+    </w:p>
+    <w:p>
+      <w:pPr>
+        <w:spacing w:before="120" w:after="120"/>
+        <w:rPr>
+          <w:rFonts w:ascii="Arial" w:hAnsi="Arial" w:cs="Arial"/>
+          <w:sz w:val="22"/>
+          <w:szCs w:val="22"/>
+        </w:rPr>
+      </w:pPr>
+    </w:p>
+    <w:p>
+      <w:pPr>
+        <w:spacing w:before="120" w:after="120"/>
+        <w:rPr>
+          <w:rFonts w:ascii="Arial" w:hAnsi="Arial" w:cs="Arial"/>
+          <w:sz w:val="22"/>
+          <w:szCs w:val="22"/>
+        </w:rPr>
+      </w:pPr>
+    </w:p>
+    <w:p>
+      <w:pPr>
+        <w:spacing w:before="120" w:after="120"/>
+        <w:rPr>
+          <w:rFonts w:ascii="Arial" w:hAnsi="Arial" w:cs="Arial"/>
+          <w:sz w:val="22"/>
+          <w:szCs w:val="22"/>
+        </w:rPr>
+      </w:pPr>
+    </w:p>
+    <w:p>
+      <w:pPr>
+        <w:spacing w:before="120" w:after="120"/>
+        <w:rPr>
+          <w:rFonts w:ascii="Arial" w:hAnsi="Arial" w:cs="Arial"/>
+          <w:sz w:val="22"/>
+          <w:szCs w:val="22"/>
+        </w:rPr>
+      </w:pPr>
+    </w:p>
+    <w:p>
+      <w:pPr>
+        <w:spacing w:before="120" w:after="120"/>
+        <w:rPr>
+          <w:rFonts w:ascii="Arial" w:hAnsi="Arial" w:cs="Arial"/>
+          <w:sz w:val="22"/>
+          <w:szCs w:val="22"/>
+        </w:rPr>
+      </w:pPr>
+    </w:p>
+    <w:p>
+      <w:pPr>
+        <w:spacing w:before="120" w:after="120"/>
+        <w:rPr>
+          <w:rFonts w:ascii="Arial" w:hAnsi="Arial" w:cs="Arial"/>
+          <w:sz w:val="22"/>
+          <w:szCs w:val="22"/>
+        </w:rPr>
+      </w:pPr>
+    </w:p>
+    <w:p>
+      <w:pPr>
+        <w:spacing w:before="120" w:after="120"/>
+        <w:rPr>
+          <w:rFonts w:ascii="Arial" w:hAnsi="Arial" w:cs="Arial"/>
+          <w:sz w:val="22"/>
+          <w:szCs w:val="22"/>
+        </w:rPr>
+      </w:pPr>
+    </w:p>
+    <w:p>
+      <w:pPr>
+        <w:spacing w:before="120" w:after="120"/>
+        <w:rPr>
+          <w:rFonts w:ascii="Arial" w:hAnsi="Arial" w:cs="Arial"/>
+          <w:sz w:val="22"/>
+          <w:szCs w:val="22"/>
+        </w:rPr>
+      </w:pPr>
     </w:p>
     <w:p>
       <w:pPr>
@@ -598,12 +778,13 @@
           <w:szCs w:val="28"/>
           <w:lang w:val="en-US"/>
         </w:rPr>
+        <w:lastRenderedPageBreak/>
         <w:t>User Stories</w:t>
       </w:r>
     </w:p>
     <w:p>
       <w:pPr>
-        <w:pStyle w:val="Prrafodelista"/>
+        <w:pStyle w:val="ListParagraph"/>
         <w:numPr>
           <w:ilvl w:val="0"/>
           <w:numId w:val="5"/>
@@ -628,7 +809,7 @@
     </w:p>
     <w:p>
       <w:pPr>
-        <w:pStyle w:val="Prrafodelista"/>
+        <w:pStyle w:val="ListParagraph"/>
         <w:numPr>
           <w:ilvl w:val="1"/>
           <w:numId w:val="5"/>
@@ -663,7 +844,7 @@
     </w:p>
     <w:p>
       <w:pPr>
-        <w:pStyle w:val="Prrafodelista"/>
+        <w:pStyle w:val="ListParagraph"/>
         <w:numPr>
           <w:ilvl w:val="1"/>
           <w:numId w:val="5"/>
@@ -681,16 +862,17 @@
       </w:pPr>
       <w:r>
         <w:rPr>
-          <w:rFonts w:ascii="Arial" w:eastAsiaTheme="minorEastAsia" w:hAnsi="Arial" w:cs="Arial"/>
-          <w:sz w:val="22"/>
-          <w:szCs w:val="22"/>
-        </w:rPr>
-        <w:t>As a Customer, I want to Buy tickets (individual tickets, multiple tickets, discounts, …) so that I can visit events (with my friends) I am interested in.</w:t>
-      </w:r>
-    </w:p>
-    <w:p>
-      <w:pPr>
-        <w:pStyle w:val="Prrafodelista"/>
+          <w:rFonts w:ascii="Arial" w:eastAsia="Times New Roman" w:hAnsi="Arial" w:cs="Arial"/>
+          <w:sz w:val="22"/>
+          <w:szCs w:val="22"/>
+          <w:lang w:val="en-US" w:eastAsia="es-ES_tradnl"/>
+        </w:rPr>
+        <w:t>As a customer, I would like to be able to search events so that I can see what is available and what I would like to buy a ticket for.</w:t>
+      </w:r>
+    </w:p>
+    <w:p>
+      <w:pPr>
+        <w:pStyle w:val="ListParagraph"/>
         <w:numPr>
           <w:ilvl w:val="1"/>
           <w:numId w:val="5"/>
@@ -708,24 +890,16 @@
       </w:pPr>
       <w:r>
         <w:rPr>
-          <w:rFonts w:ascii="Arial" w:eastAsia="Arial" w:hAnsi="Arial" w:cs="Arial"/>
-          <w:sz w:val="22"/>
-          <w:szCs w:val="22"/>
-        </w:rPr>
-        <w:t>As a Customer, I want to see the payment</w:t>
-      </w:r>
-      <w:r>
-        <w:rPr>
           <w:rFonts w:ascii="Arial" w:eastAsiaTheme="minorEastAsia" w:hAnsi="Arial" w:cs="Arial"/>
           <w:sz w:val="22"/>
           <w:szCs w:val="22"/>
         </w:rPr>
-        <w:t xml:space="preserve"> options so that I can have a look if the website offers the payment obligation I use.</w:t>
-      </w:r>
-    </w:p>
-    <w:p>
-      <w:pPr>
-        <w:pStyle w:val="Prrafodelista"/>
+        <w:t>As a Customer, I want to Buy tickets (individual tickets, multiple tickets, discounts, …) so that I can visit events (with my friends) I am interested in.</w:t>
+      </w:r>
+    </w:p>
+    <w:p>
+      <w:pPr>
+        <w:pStyle w:val="ListParagraph"/>
         <w:numPr>
           <w:ilvl w:val="1"/>
           <w:numId w:val="5"/>
@@ -743,44 +917,52 @@
       </w:pPr>
       <w:r>
         <w:rPr>
+          <w:rFonts w:ascii="Arial" w:eastAsia="Arial" w:hAnsi="Arial" w:cs="Arial"/>
+          <w:sz w:val="22"/>
+          <w:szCs w:val="22"/>
+        </w:rPr>
+        <w:t>As a Customer, I want to see the payment</w:t>
+      </w:r>
+      <w:r>
+        <w:rPr>
           <w:rFonts w:ascii="Arial" w:eastAsiaTheme="minorEastAsia" w:hAnsi="Arial" w:cs="Arial"/>
           <w:sz w:val="22"/>
           <w:szCs w:val="22"/>
         </w:rPr>
-        <w:t>As a Customer, I want to Check orders so that I can see if everything is going fine with my order, or if there are some problems.</w:t>
-      </w:r>
-    </w:p>
-    <w:p>
-      <w:pPr>
-        <w:pStyle w:val="Prrafodelista"/>
+        <w:t xml:space="preserve"> options so that I can have a look if the website offers the payment obligation I use.</w:t>
+      </w:r>
+    </w:p>
+    <w:p>
+      <w:pPr>
+        <w:pStyle w:val="ListParagraph"/>
         <w:numPr>
           <w:ilvl w:val="1"/>
           <w:numId w:val="5"/>
         </w:numPr>
         <w:spacing w:before="120" w:after="120"/>
+        <w:ind w:left="1434" w:hanging="357"/>
         <w:contextualSpacing w:val="0"/>
         <w:jc w:val="both"/>
         <w:rPr>
-          <w:rFonts w:ascii="Arial" w:eastAsia="Arial" w:hAnsi="Arial" w:cs="Arial"/>
-          <w:i/>
-          <w:iCs/>
-          <w:sz w:val="22"/>
-          <w:szCs w:val="22"/>
-        </w:rPr>
-      </w:pPr>
-      <w:r>
-        <w:rPr>
-          <w:rFonts w:ascii="Arial" w:eastAsia="Times New Roman" w:hAnsi="Arial" w:cs="Arial"/>
-          <w:sz w:val="22"/>
-          <w:szCs w:val="22"/>
-          <w:lang w:val="en-US" w:eastAsia="es-ES_tradnl"/>
-        </w:rPr>
-        <w:t>As a customer, I would like to be able to search events so that I can see what is available and what I would like to buy a ticket for.</w:t>
-      </w:r>
-    </w:p>
-    <w:p>
-      <w:pPr>
-        <w:pStyle w:val="Prrafodelista"/>
+          <w:rFonts w:ascii="Arial" w:eastAsiaTheme="minorEastAsia" w:hAnsi="Arial" w:cs="Arial"/>
+          <w:sz w:val="22"/>
+          <w:szCs w:val="22"/>
+          <w:lang w:val="en-US"/>
+        </w:rPr>
+      </w:pPr>
+      <w:r>
+        <w:rPr>
+          <w:rFonts w:ascii="Arial" w:eastAsiaTheme="minorEastAsia" w:hAnsi="Arial" w:cs="Arial"/>
+          <w:sz w:val="22"/>
+          <w:szCs w:val="22"/>
+          <w:lang w:val="en-US"/>
+        </w:rPr>
+        <w:t>As a customer, I want to be able to download the tickets I bought so that I can attend to the event.</w:t>
+      </w:r>
+    </w:p>
+    <w:p>
+      <w:pPr>
+        <w:pStyle w:val="ListParagraph"/>
         <w:numPr>
           <w:ilvl w:val="1"/>
           <w:numId w:val="5"/>
@@ -798,17 +980,101 @@
       </w:pPr>
       <w:r>
         <w:rPr>
-          <w:rFonts w:ascii="Arial" w:eastAsia="Times New Roman" w:hAnsi="Arial" w:cs="Arial"/>
-          <w:sz w:val="22"/>
-          <w:szCs w:val="22"/>
-          <w:lang w:val="en-US" w:eastAsia="es-ES_tradnl"/>
-        </w:rPr>
-        <w:t>As a customer, I would like to be able to contact the organizers of the events so that I can get extra information or ask for resolving a possible problem.</w:t>
-      </w:r>
-    </w:p>
-    <w:p>
-      <w:pPr>
-        <w:pStyle w:val="Prrafodelista"/>
+          <w:rFonts w:ascii="Arial" w:eastAsiaTheme="minorEastAsia" w:hAnsi="Arial" w:cs="Arial"/>
+          <w:sz w:val="22"/>
+          <w:szCs w:val="22"/>
+        </w:rPr>
+        <w:t xml:space="preserve">As a Customer, I want to </w:t>
+      </w:r>
+      <w:r>
+        <w:rPr>
+          <w:rFonts w:ascii="Arial" w:eastAsiaTheme="minorEastAsia" w:hAnsi="Arial" w:cs="Arial"/>
+          <w:sz w:val="22"/>
+          <w:szCs w:val="22"/>
+        </w:rPr>
+        <w:t>c</w:t>
+      </w:r>
+      <w:r>
+        <w:rPr>
+          <w:rFonts w:ascii="Arial" w:eastAsiaTheme="minorEastAsia" w:hAnsi="Arial" w:cs="Arial"/>
+          <w:sz w:val="22"/>
+          <w:szCs w:val="22"/>
+        </w:rPr>
+        <w:t xml:space="preserve">heck orders so that I can </w:t>
+      </w:r>
+      <w:r>
+        <w:rPr>
+          <w:rFonts w:ascii="Arial" w:eastAsiaTheme="minorEastAsia" w:hAnsi="Arial" w:cs="Arial"/>
+          <w:sz w:val="22"/>
+          <w:szCs w:val="22"/>
+        </w:rPr>
+        <w:t>see to how many events I have attended and download the tickets again</w:t>
+      </w:r>
+      <w:r>
+        <w:rPr>
+          <w:rFonts w:ascii="Arial" w:eastAsiaTheme="minorEastAsia" w:hAnsi="Arial" w:cs="Arial"/>
+          <w:sz w:val="22"/>
+          <w:szCs w:val="22"/>
+        </w:rPr>
+        <w:t>.</w:t>
+      </w:r>
+    </w:p>
+    <w:p>
+      <w:pPr>
+        <w:spacing w:before="120" w:after="120"/>
+        <w:ind w:left="1080"/>
+        <w:jc w:val="both"/>
+        <w:rPr>
+          <w:rFonts w:ascii="Arial" w:eastAsia="Arial" w:hAnsi="Arial" w:cs="Arial"/>
+          <w:sz w:val="22"/>
+          <w:szCs w:val="22"/>
+        </w:rPr>
+      </w:pPr>
+    </w:p>
+    <w:p>
+      <w:pPr>
+        <w:pStyle w:val="ListParagraph"/>
+        <w:numPr>
+          <w:ilvl w:val="0"/>
+          <w:numId w:val="5"/>
+        </w:numPr>
+        <w:spacing w:before="120" w:after="120"/>
+        <w:contextualSpacing w:val="0"/>
+        <w:jc w:val="both"/>
+        <w:rPr>
+          <w:rFonts w:ascii="Arial" w:eastAsia="Arial" w:hAnsi="Arial" w:cs="Arial"/>
+          <w:i/>
+          <w:iCs/>
+        </w:rPr>
+      </w:pPr>
+      <w:r>
+        <w:rPr>
+          <w:rFonts w:ascii="Arial" w:eastAsia="Arial" w:hAnsi="Arial" w:cs="Arial"/>
+          <w:i/>
+          <w:iCs/>
+        </w:rPr>
+        <w:t>Organi</w:t>
+      </w:r>
+      <w:r>
+        <w:rPr>
+          <w:rFonts w:ascii="Arial" w:eastAsia="Arial" w:hAnsi="Arial" w:cs="Arial"/>
+          <w:i/>
+          <w:iCs/>
+        </w:rPr>
+        <w:t>z</w:t>
+      </w:r>
+      <w:r>
+        <w:rPr>
+          <w:rFonts w:ascii="Arial" w:eastAsia="Arial" w:hAnsi="Arial" w:cs="Arial"/>
+          <w:i/>
+          <w:iCs/>
+        </w:rPr>
+        <w:t>er</w:t>
+      </w:r>
+    </w:p>
+    <w:p>
+      <w:pPr>
+        <w:pStyle w:val="ListParagraph"/>
         <w:numPr>
           <w:ilvl w:val="1"/>
           <w:numId w:val="5"/>
@@ -831,12 +1097,21 @@
           <w:szCs w:val="22"/>
           <w:lang w:val="en-US" w:eastAsia="es-ES_tradnl"/>
         </w:rPr>
-        <w:t>As a customer, I would like to be able to contact the admins of the website (customer support) so that I can get help if I experience technical difficulties with the website.</w:t>
-      </w:r>
-    </w:p>
-    <w:p>
-      <w:pPr>
-        <w:pStyle w:val="Prrafodelista"/>
+        <w:t>As an organizer, I would like to be able to upload events on the website with all the accompanying tickets, prices, additional information about it so that I can present the events to the customers and the website owners</w:t>
+      </w:r>
+      <w:r>
+        <w:rPr>
+          <w:rFonts w:ascii="Arial" w:eastAsia="Times New Roman" w:hAnsi="Arial" w:cs="Arial"/>
+          <w:sz w:val="22"/>
+          <w:szCs w:val="22"/>
+          <w:lang w:val="en-US" w:eastAsia="es-ES_tradnl"/>
+        </w:rPr>
+        <w:t>.</w:t>
+      </w:r>
+    </w:p>
+    <w:p>
+      <w:pPr>
+        <w:pStyle w:val="ListParagraph"/>
         <w:numPr>
           <w:ilvl w:val="1"/>
           <w:numId w:val="5"/>
@@ -854,216 +1129,228 @@
       </w:pPr>
       <w:r>
         <w:rPr>
-          <w:rFonts w:ascii="Arial" w:eastAsia="Times New Roman" w:hAnsi="Arial" w:cs="Arial"/>
-          <w:sz w:val="22"/>
-          <w:szCs w:val="22"/>
-          <w:lang w:val="en-US" w:eastAsia="es-ES_tradnl"/>
-        </w:rPr>
-        <w:t>As a customer, I would like to be able to check reviews so that I can see what other customers experienced with the use of the website and the event providers.</w:t>
-      </w:r>
-    </w:p>
-    <w:p>
-      <w:pPr>
-        <w:pStyle w:val="Prrafodelista"/>
+          <w:rFonts w:ascii="Arial" w:eastAsia="Arial" w:hAnsi="Arial" w:cs="Arial"/>
+          <w:sz w:val="22"/>
+          <w:szCs w:val="22"/>
+        </w:rPr>
+        <w:t xml:space="preserve">As an </w:t>
+      </w:r>
+      <w:r>
+        <w:rPr>
+          <w:rFonts w:ascii="Arial" w:eastAsia="Arial" w:hAnsi="Arial" w:cs="Arial"/>
+          <w:sz w:val="22"/>
+          <w:szCs w:val="22"/>
+        </w:rPr>
+        <w:t>o</w:t>
+      </w:r>
+      <w:r>
+        <w:rPr>
+          <w:rFonts w:ascii="Arial" w:eastAsia="Arial" w:hAnsi="Arial" w:cs="Arial"/>
+          <w:sz w:val="22"/>
+          <w:szCs w:val="22"/>
+        </w:rPr>
+        <w:t>rgani</w:t>
+      </w:r>
+      <w:r>
+        <w:rPr>
+          <w:rFonts w:ascii="Arial" w:eastAsia="Arial" w:hAnsi="Arial" w:cs="Arial"/>
+          <w:sz w:val="22"/>
+          <w:szCs w:val="22"/>
+        </w:rPr>
+        <w:t>z</w:t>
+      </w:r>
+      <w:r>
+        <w:rPr>
+          <w:rFonts w:ascii="Arial" w:eastAsia="Arial" w:hAnsi="Arial" w:cs="Arial"/>
+          <w:sz w:val="22"/>
+          <w:szCs w:val="22"/>
+        </w:rPr>
+        <w:t xml:space="preserve">er, I want </w:t>
+      </w:r>
+      <w:r>
+        <w:rPr>
+          <w:rFonts w:ascii="Arial" w:eastAsia="Arial" w:hAnsi="Arial" w:cs="Arial"/>
+          <w:sz w:val="22"/>
+          <w:szCs w:val="22"/>
+        </w:rPr>
+        <w:t>to cancel an event in case the event can’t take place or it has been a modification of the event</w:t>
+      </w:r>
+      <w:r>
+        <w:rPr>
+          <w:rFonts w:ascii="Arial" w:eastAsia="Arial" w:hAnsi="Arial" w:cs="Arial"/>
+          <w:sz w:val="22"/>
+          <w:szCs w:val="22"/>
+        </w:rPr>
+        <w:t>.</w:t>
+      </w:r>
+    </w:p>
+    <w:p>
+      <w:pPr>
+        <w:pStyle w:val="ListParagraph"/>
         <w:numPr>
           <w:ilvl w:val="1"/>
           <w:numId w:val="5"/>
         </w:numPr>
         <w:spacing w:before="120" w:after="120"/>
-        <w:ind w:left="1434" w:hanging="357"/>
         <w:contextualSpacing w:val="0"/>
         <w:jc w:val="both"/>
         <w:rPr>
-          <w:rFonts w:ascii="Arial" w:eastAsiaTheme="minorEastAsia" w:hAnsi="Arial" w:cs="Arial"/>
-          <w:sz w:val="22"/>
-          <w:szCs w:val="22"/>
-          <w:lang w:val="en-US"/>
-        </w:rPr>
-      </w:pPr>
-      <w:r>
-        <w:rPr>
-          <w:rFonts w:ascii="Arial" w:eastAsiaTheme="minorEastAsia" w:hAnsi="Arial" w:cs="Arial"/>
-          <w:sz w:val="22"/>
-          <w:szCs w:val="22"/>
-          <w:lang w:val="en-US"/>
-        </w:rPr>
-        <w:lastRenderedPageBreak/>
-        <w:t>As a customer</w:t>
-      </w:r>
-      <w:r>
-        <w:rPr>
-          <w:rFonts w:ascii="Arial" w:eastAsiaTheme="minorEastAsia" w:hAnsi="Arial" w:cs="Arial"/>
-          <w:sz w:val="22"/>
-          <w:szCs w:val="22"/>
-          <w:lang w:val="en-US"/>
-        </w:rPr>
-        <w:t>,</w:t>
-      </w:r>
-      <w:r>
-        <w:rPr>
-          <w:rFonts w:ascii="Arial" w:eastAsiaTheme="minorEastAsia" w:hAnsi="Arial" w:cs="Arial"/>
-          <w:sz w:val="22"/>
-          <w:szCs w:val="22"/>
-          <w:lang w:val="en-US"/>
-        </w:rPr>
-        <w:t xml:space="preserve"> I want to be able to download the tickets I bought so that I can attend to the event.</w:t>
-      </w:r>
-    </w:p>
-    <w:p>
-      <w:pPr>
-        <w:pStyle w:val="Prrafodelista"/>
+          <w:rFonts w:ascii="Arial" w:eastAsia="Arial" w:hAnsi="Arial" w:cs="Arial"/>
+          <w:i/>
+          <w:iCs/>
+          <w:sz w:val="22"/>
+          <w:szCs w:val="22"/>
+        </w:rPr>
+      </w:pPr>
+      <w:r>
+        <w:rPr>
+          <w:rFonts w:ascii="Arial" w:eastAsia="Arial" w:hAnsi="Arial" w:cs="Arial"/>
+          <w:sz w:val="22"/>
+          <w:szCs w:val="22"/>
+        </w:rPr>
+        <w:t xml:space="preserve">As an organizer, I would like to be able to change my personal information so </w:t>
+      </w:r>
+      <w:r>
+        <w:rPr>
+          <w:rFonts w:ascii="Arial" w:eastAsia="Arial" w:hAnsi="Arial" w:cs="Arial"/>
+          <w:sz w:val="22"/>
+          <w:szCs w:val="22"/>
+        </w:rPr>
+        <w:t>website has my information up to date and I can also change the password in case the account is transfer to other person.</w:t>
+      </w:r>
+    </w:p>
+    <w:p>
+      <w:pPr>
+        <w:pStyle w:val="ListParagraph"/>
+        <w:spacing w:before="120" w:after="120"/>
+        <w:ind w:left="1440"/>
+        <w:contextualSpacing w:val="0"/>
+        <w:jc w:val="both"/>
+        <w:rPr>
+          <w:rFonts w:ascii="Arial" w:eastAsia="Arial" w:hAnsi="Arial" w:cs="Arial"/>
+          <w:i/>
+          <w:iCs/>
+          <w:sz w:val="22"/>
+          <w:szCs w:val="22"/>
+        </w:rPr>
+      </w:pPr>
+    </w:p>
+    <w:p>
+      <w:pPr>
+        <w:pStyle w:val="ListParagraph"/>
+        <w:numPr>
+          <w:ilvl w:val="0"/>
+          <w:numId w:val="5"/>
+        </w:numPr>
+        <w:spacing w:before="120" w:after="120"/>
+        <w:contextualSpacing w:val="0"/>
+        <w:jc w:val="both"/>
+        <w:rPr>
+          <w:rFonts w:ascii="Arial" w:eastAsia="Arial" w:hAnsi="Arial" w:cs="Arial"/>
+          <w:i/>
+          <w:iCs/>
+        </w:rPr>
+      </w:pPr>
+      <w:r>
+        <w:rPr>
+          <w:rFonts w:ascii="Arial" w:eastAsia="Arial" w:hAnsi="Arial" w:cs="Arial"/>
+          <w:i/>
+          <w:iCs/>
+        </w:rPr>
+        <w:t>Unknown “visitor”</w:t>
+      </w:r>
+    </w:p>
+    <w:p>
+      <w:pPr>
+        <w:pStyle w:val="ListParagraph"/>
         <w:numPr>
           <w:ilvl w:val="1"/>
           <w:numId w:val="5"/>
         </w:numPr>
         <w:spacing w:before="120" w:after="120"/>
-        <w:ind w:left="1434" w:hanging="357"/>
         <w:contextualSpacing w:val="0"/>
         <w:jc w:val="both"/>
         <w:rPr>
-          <w:rFonts w:ascii="Arial" w:eastAsiaTheme="minorEastAsia" w:hAnsi="Arial" w:cs="Arial"/>
-          <w:sz w:val="22"/>
-          <w:szCs w:val="22"/>
-          <w:lang w:val="en-US"/>
-        </w:rPr>
-      </w:pPr>
-      <w:r>
-        <w:rPr>
-          <w:rFonts w:ascii="Arial" w:eastAsiaTheme="minorEastAsia" w:hAnsi="Arial" w:cs="Arial"/>
-          <w:sz w:val="22"/>
-          <w:szCs w:val="22"/>
-          <w:lang w:val="en-US"/>
-        </w:rPr>
-        <w:t>As a customer</w:t>
-      </w:r>
-      <w:r>
-        <w:rPr>
-          <w:rFonts w:ascii="Arial" w:eastAsiaTheme="minorEastAsia" w:hAnsi="Arial" w:cs="Arial"/>
-          <w:sz w:val="22"/>
-          <w:szCs w:val="22"/>
-          <w:lang w:val="en-US"/>
-        </w:rPr>
-        <w:t>,</w:t>
-      </w:r>
-      <w:r>
-        <w:rPr>
-          <w:rFonts w:ascii="Arial" w:eastAsiaTheme="minorEastAsia" w:hAnsi="Arial" w:cs="Arial"/>
-          <w:sz w:val="22"/>
-          <w:szCs w:val="22"/>
-          <w:lang w:val="en-US"/>
-        </w:rPr>
-        <w:t xml:space="preserve"> I want to be able to cancel orders if I paid for the wrong tickets by mistake.</w:t>
-      </w:r>
-    </w:p>
-    <w:p>
-      <w:pPr>
-        <w:pStyle w:val="Prrafodelista"/>
+          <w:rFonts w:ascii="Arial" w:eastAsia="Arial" w:hAnsi="Arial" w:cs="Arial"/>
+          <w:i/>
+          <w:iCs/>
+          <w:sz w:val="22"/>
+          <w:szCs w:val="22"/>
+        </w:rPr>
+      </w:pPr>
+      <w:r>
+        <w:rPr>
+          <w:rFonts w:ascii="Arial" w:eastAsia="Times New Roman" w:hAnsi="Arial" w:cs="Arial"/>
+          <w:sz w:val="22"/>
+          <w:szCs w:val="22"/>
+          <w:lang w:val="en-US" w:eastAsia="es-ES_tradnl"/>
+        </w:rPr>
+        <w:t xml:space="preserve">As an unknown “visitor” user, I would like to </w:t>
+      </w:r>
+      <w:r>
+        <w:rPr>
+          <w:rFonts w:ascii="Arial" w:eastAsia="Times New Roman" w:hAnsi="Arial" w:cs="Arial"/>
+          <w:sz w:val="22"/>
+          <w:szCs w:val="22"/>
+          <w:lang w:val="en-US" w:eastAsia="es-ES_tradnl"/>
+        </w:rPr>
+        <w:t>browse the website</w:t>
+      </w:r>
+      <w:r>
+        <w:rPr>
+          <w:rFonts w:ascii="Arial" w:eastAsia="Times New Roman" w:hAnsi="Arial" w:cs="Arial"/>
+          <w:sz w:val="22"/>
+          <w:szCs w:val="22"/>
+          <w:lang w:val="en-US" w:eastAsia="es-ES_tradnl"/>
+        </w:rPr>
+        <w:t xml:space="preserve"> so that I can see if I would like something on the website and if it is worth it to make a registration on the website.</w:t>
+      </w:r>
+    </w:p>
+    <w:p>
+      <w:pPr>
+        <w:pStyle w:val="ListParagraph"/>
         <w:numPr>
           <w:ilvl w:val="1"/>
           <w:numId w:val="5"/>
         </w:numPr>
         <w:spacing w:before="120" w:after="120"/>
-        <w:ind w:left="1434" w:hanging="357"/>
         <w:contextualSpacing w:val="0"/>
         <w:jc w:val="both"/>
         <w:rPr>
-          <w:rFonts w:ascii="Arial" w:eastAsiaTheme="minorEastAsia" w:hAnsi="Arial" w:cs="Arial"/>
-          <w:sz w:val="22"/>
-          <w:szCs w:val="22"/>
-          <w:lang w:val="en-US"/>
-        </w:rPr>
-      </w:pPr>
-      <w:r>
-        <w:rPr>
-          <w:rFonts w:ascii="Arial" w:eastAsiaTheme="minorEastAsia" w:hAnsi="Arial" w:cs="Arial"/>
-          <w:sz w:val="22"/>
-          <w:szCs w:val="22"/>
-          <w:lang w:val="en-US"/>
-        </w:rPr>
-        <w:t>As a customer</w:t>
-      </w:r>
-      <w:r>
-        <w:rPr>
-          <w:rFonts w:ascii="Arial" w:eastAsiaTheme="minorEastAsia" w:hAnsi="Arial" w:cs="Arial"/>
-          <w:sz w:val="22"/>
-          <w:szCs w:val="22"/>
-          <w:lang w:val="en-US"/>
-        </w:rPr>
-        <w:t>,</w:t>
-      </w:r>
-      <w:r>
-        <w:rPr>
-          <w:rFonts w:ascii="Arial" w:eastAsiaTheme="minorEastAsia" w:hAnsi="Arial" w:cs="Arial"/>
-          <w:sz w:val="22"/>
-          <w:szCs w:val="22"/>
-          <w:lang w:val="en-US"/>
-        </w:rPr>
-        <w:t xml:space="preserve"> I want to be able to modify my orders in case I want to add or remove tickets.</w:t>
-      </w:r>
-    </w:p>
-    <w:p>
-      <w:pPr>
-        <w:pStyle w:val="Prrafodelista"/>
-        <w:numPr>
-          <w:ilvl w:val="1"/>
-          <w:numId w:val="5"/>
-        </w:numPr>
-        <w:spacing w:before="120" w:after="120"/>
-        <w:ind w:left="1434" w:hanging="357"/>
-        <w:contextualSpacing w:val="0"/>
+          <w:rFonts w:ascii="Arial" w:eastAsia="Arial" w:hAnsi="Arial" w:cs="Arial"/>
+          <w:i/>
+          <w:iCs/>
+          <w:sz w:val="22"/>
+          <w:szCs w:val="22"/>
+        </w:rPr>
+      </w:pPr>
+      <w:r>
+        <w:rPr>
+          <w:rFonts w:ascii="Arial" w:eastAsia="Times New Roman" w:hAnsi="Arial" w:cs="Arial"/>
+          <w:sz w:val="22"/>
+          <w:szCs w:val="22"/>
+          <w:shd w:val="clear" w:color="auto" w:fill="FAF9F8"/>
+          <w:lang w:val="en-US" w:eastAsia="es-ES_tradnl"/>
+        </w:rPr>
+        <w:t>As an unknown “visitor” user, I want to register to the site so that I can buy tickets.</w:t>
+      </w:r>
+    </w:p>
+    <w:p>
+      <w:pPr>
+        <w:spacing w:before="120" w:after="120"/>
         <w:jc w:val="both"/>
         <w:rPr>
-          <w:rFonts w:ascii="Arial" w:eastAsiaTheme="minorEastAsia" w:hAnsi="Arial" w:cs="Arial"/>
-          <w:sz w:val="22"/>
-          <w:szCs w:val="22"/>
-          <w:lang w:val="en-US"/>
-        </w:rPr>
-      </w:pPr>
-      <w:r>
-        <w:rPr>
-          <w:rFonts w:ascii="Arial" w:eastAsiaTheme="minorEastAsia" w:hAnsi="Arial" w:cs="Arial"/>
-          <w:sz w:val="22"/>
-          <w:szCs w:val="22"/>
-          <w:lang w:val="en-US"/>
-        </w:rPr>
-        <w:t>As a customer</w:t>
-      </w:r>
-      <w:r>
-        <w:rPr>
-          <w:rFonts w:ascii="Arial" w:eastAsiaTheme="minorEastAsia" w:hAnsi="Arial" w:cs="Arial"/>
-          <w:sz w:val="22"/>
-          <w:szCs w:val="22"/>
-          <w:lang w:val="en-US"/>
-        </w:rPr>
-        <w:t>,</w:t>
-      </w:r>
-      <w:r>
-        <w:rPr>
-          <w:rFonts w:ascii="Arial" w:eastAsiaTheme="minorEastAsia" w:hAnsi="Arial" w:cs="Arial"/>
-          <w:sz w:val="22"/>
-          <w:szCs w:val="22"/>
-          <w:lang w:val="en-US"/>
-        </w:rPr>
-        <w:t xml:space="preserve"> I want to be able to write reviews so that I can let others know about my experiences.</w:t>
-      </w:r>
-    </w:p>
-    <w:p>
-      <w:pPr>
-        <w:pStyle w:val="Prrafodelista"/>
-        <w:spacing w:before="120" w:after="120"/>
-        <w:ind w:left="1440"/>
-        <w:contextualSpacing w:val="0"/>
-        <w:jc w:val="both"/>
-        <w:rPr>
-          <w:rFonts w:ascii="Arial" w:eastAsia="Arial" w:hAnsi="Arial" w:cs="Arial"/>
-          <w:sz w:val="22"/>
-          <w:szCs w:val="22"/>
-        </w:rPr>
-      </w:pPr>
-    </w:p>
-    <w:p>
-      <w:pPr>
-        <w:pStyle w:val="Prrafodelista"/>
+          <w:rFonts w:ascii="Arial" w:eastAsia="Arial" w:hAnsi="Arial" w:cs="Arial"/>
+          <w:i/>
+          <w:iCs/>
+          <w:sz w:val="22"/>
+          <w:szCs w:val="22"/>
+        </w:rPr>
+      </w:pPr>
+    </w:p>
+    <w:p>
+      <w:pPr>
+        <w:pStyle w:val="ListParagraph"/>
         <w:numPr>
           <w:ilvl w:val="0"/>
           <w:numId w:val="5"/>
@@ -1083,591 +1370,12 @@
           <w:i/>
           <w:iCs/>
         </w:rPr>
-        <w:t>Organi</w:t>
-      </w:r>
-      <w:r>
-        <w:rPr>
-          <w:rFonts w:ascii="Arial" w:eastAsia="Arial" w:hAnsi="Arial" w:cs="Arial"/>
-          <w:i/>
-          <w:iCs/>
-        </w:rPr>
-        <w:t>z</w:t>
-      </w:r>
-      <w:r>
-        <w:rPr>
-          <w:rFonts w:ascii="Arial" w:eastAsia="Arial" w:hAnsi="Arial" w:cs="Arial"/>
-          <w:i/>
-          <w:iCs/>
-        </w:rPr>
-        <w:t>er</w:t>
-      </w:r>
-    </w:p>
-    <w:p>
-      <w:pPr>
-        <w:pStyle w:val="Prrafodelista"/>
-        <w:numPr>
-          <w:ilvl w:val="1"/>
-          <w:numId w:val="5"/>
-        </w:numPr>
-        <w:spacing w:before="120" w:after="120"/>
-        <w:contextualSpacing w:val="0"/>
-        <w:jc w:val="both"/>
-        <w:rPr>
-          <w:rFonts w:ascii="Arial" w:eastAsia="Arial" w:hAnsi="Arial" w:cs="Arial"/>
-          <w:i/>
-          <w:iCs/>
-          <w:sz w:val="22"/>
-          <w:szCs w:val="22"/>
-        </w:rPr>
-      </w:pPr>
-      <w:r>
-        <w:rPr>
-          <w:rFonts w:ascii="Arial" w:eastAsia="Times New Roman" w:hAnsi="Arial" w:cs="Arial"/>
-          <w:sz w:val="22"/>
-          <w:szCs w:val="22"/>
-          <w:lang w:val="en-US" w:eastAsia="es-ES_tradnl"/>
-        </w:rPr>
-        <w:t>As an organizer, I would like to be able to upload events on the website with all the accompanying tickets, prices, additional information about it so that I can present the events to the customers and the website owners</w:t>
-      </w:r>
-      <w:r>
-        <w:rPr>
-          <w:rFonts w:ascii="Arial" w:eastAsia="Times New Roman" w:hAnsi="Arial" w:cs="Arial"/>
-          <w:sz w:val="22"/>
-          <w:szCs w:val="22"/>
-          <w:lang w:val="en-US" w:eastAsia="es-ES_tradnl"/>
-        </w:rPr>
-        <w:t>.</w:t>
-      </w:r>
-    </w:p>
-    <w:p>
-      <w:pPr>
-        <w:pStyle w:val="Prrafodelista"/>
-        <w:numPr>
-          <w:ilvl w:val="1"/>
-          <w:numId w:val="5"/>
-        </w:numPr>
-        <w:spacing w:before="120" w:after="120"/>
-        <w:contextualSpacing w:val="0"/>
-        <w:jc w:val="both"/>
-        <w:rPr>
-          <w:rFonts w:ascii="Arial" w:eastAsia="Arial" w:hAnsi="Arial" w:cs="Arial"/>
-          <w:i/>
-          <w:iCs/>
-          <w:sz w:val="22"/>
-          <w:szCs w:val="22"/>
-        </w:rPr>
-      </w:pPr>
-      <w:r>
-        <w:rPr>
-          <w:rFonts w:ascii="Arial" w:eastAsia="Times New Roman" w:hAnsi="Arial" w:cs="Arial"/>
-          <w:sz w:val="22"/>
-          <w:szCs w:val="22"/>
-          <w:lang w:val="en-US" w:eastAsia="es-ES_tradnl"/>
-        </w:rPr>
-        <w:t>As an organizer, I would like to be able to check reviews so that I can see what the customers think about our services and see what can be improved or if we are doing our job well.</w:t>
-      </w:r>
-    </w:p>
-    <w:p>
-      <w:pPr>
-        <w:pStyle w:val="Prrafodelista"/>
-        <w:numPr>
-          <w:ilvl w:val="1"/>
-          <w:numId w:val="5"/>
-        </w:numPr>
-        <w:spacing w:before="120" w:after="120"/>
-        <w:contextualSpacing w:val="0"/>
-        <w:jc w:val="both"/>
-        <w:rPr>
-          <w:rFonts w:ascii="Arial" w:eastAsia="Arial" w:hAnsi="Arial" w:cs="Arial"/>
-          <w:i/>
-          <w:iCs/>
-          <w:sz w:val="22"/>
-          <w:szCs w:val="22"/>
-        </w:rPr>
-      </w:pPr>
-      <w:r>
-        <w:rPr>
-          <w:rFonts w:ascii="Arial" w:eastAsia="Times New Roman" w:hAnsi="Arial" w:cs="Arial"/>
-          <w:sz w:val="22"/>
-          <w:szCs w:val="22"/>
-          <w:lang w:val="en-US" w:eastAsia="es-ES_tradnl"/>
-        </w:rPr>
-        <w:t>As an organizer, I would like to be able to answer reviews so that I can provide an answer to their feedback.</w:t>
-      </w:r>
-    </w:p>
-    <w:p>
-      <w:pPr>
-        <w:pStyle w:val="Prrafodelista"/>
-        <w:numPr>
-          <w:ilvl w:val="1"/>
-          <w:numId w:val="5"/>
-        </w:numPr>
-        <w:spacing w:before="120" w:after="120"/>
-        <w:contextualSpacing w:val="0"/>
-        <w:jc w:val="both"/>
-        <w:rPr>
-          <w:rFonts w:ascii="Arial" w:eastAsia="Arial" w:hAnsi="Arial" w:cs="Arial"/>
-          <w:i/>
-          <w:iCs/>
-          <w:sz w:val="22"/>
-          <w:szCs w:val="22"/>
-        </w:rPr>
-      </w:pPr>
-      <w:r>
-        <w:rPr>
-          <w:rFonts w:ascii="Arial" w:eastAsia="Arial" w:hAnsi="Arial" w:cs="Arial"/>
-          <w:sz w:val="22"/>
-          <w:szCs w:val="22"/>
-        </w:rPr>
-        <w:t xml:space="preserve">As an </w:t>
-      </w:r>
-      <w:r>
-        <w:rPr>
-          <w:rFonts w:ascii="Arial" w:eastAsia="Arial" w:hAnsi="Arial" w:cs="Arial"/>
-          <w:sz w:val="22"/>
-          <w:szCs w:val="22"/>
-        </w:rPr>
-        <w:t>o</w:t>
-      </w:r>
-      <w:r>
-        <w:rPr>
-          <w:rFonts w:ascii="Arial" w:eastAsia="Arial" w:hAnsi="Arial" w:cs="Arial"/>
-          <w:sz w:val="22"/>
-          <w:szCs w:val="22"/>
-        </w:rPr>
-        <w:t>rgani</w:t>
-      </w:r>
-      <w:r>
-        <w:rPr>
-          <w:rFonts w:ascii="Arial" w:eastAsia="Arial" w:hAnsi="Arial" w:cs="Arial"/>
-          <w:sz w:val="22"/>
-          <w:szCs w:val="22"/>
-        </w:rPr>
-        <w:t>z</w:t>
-      </w:r>
-      <w:r>
-        <w:rPr>
-          <w:rFonts w:ascii="Arial" w:eastAsia="Arial" w:hAnsi="Arial" w:cs="Arial"/>
-          <w:sz w:val="22"/>
-          <w:szCs w:val="22"/>
-        </w:rPr>
-        <w:t>er, I want to check the confirmed orders so that I can check the theatre capacity and the money made in order to pay company expenses.</w:t>
-      </w:r>
-    </w:p>
-    <w:p>
-      <w:pPr>
-        <w:pStyle w:val="Prrafodelista"/>
-        <w:numPr>
-          <w:ilvl w:val="1"/>
-          <w:numId w:val="5"/>
-        </w:numPr>
-        <w:spacing w:before="120" w:after="120"/>
-        <w:contextualSpacing w:val="0"/>
-        <w:jc w:val="both"/>
-        <w:rPr>
-          <w:rFonts w:ascii="Arial" w:eastAsia="Arial" w:hAnsi="Arial" w:cs="Arial"/>
-          <w:i/>
-          <w:iCs/>
-          <w:sz w:val="22"/>
-          <w:szCs w:val="22"/>
-        </w:rPr>
-      </w:pPr>
-      <w:r>
-        <w:rPr>
-          <w:rFonts w:ascii="Arial" w:eastAsia="Arial" w:hAnsi="Arial" w:cs="Arial"/>
-          <w:sz w:val="22"/>
-          <w:szCs w:val="22"/>
-        </w:rPr>
-        <w:t xml:space="preserve">As an </w:t>
-      </w:r>
-      <w:r>
-        <w:rPr>
-          <w:rFonts w:ascii="Arial" w:eastAsia="Arial" w:hAnsi="Arial" w:cs="Arial"/>
-          <w:sz w:val="22"/>
-          <w:szCs w:val="22"/>
-        </w:rPr>
-        <w:t>o</w:t>
-      </w:r>
-      <w:r>
-        <w:rPr>
-          <w:rFonts w:ascii="Arial" w:eastAsia="Arial" w:hAnsi="Arial" w:cs="Arial"/>
-          <w:sz w:val="22"/>
-          <w:szCs w:val="22"/>
-        </w:rPr>
-        <w:t>rgani</w:t>
-      </w:r>
-      <w:r>
-        <w:rPr>
-          <w:rFonts w:ascii="Arial" w:eastAsia="Arial" w:hAnsi="Arial" w:cs="Arial"/>
-          <w:sz w:val="22"/>
-          <w:szCs w:val="22"/>
-        </w:rPr>
-        <w:t>z</w:t>
-      </w:r>
-      <w:r>
-        <w:rPr>
-          <w:rFonts w:ascii="Arial" w:eastAsia="Arial" w:hAnsi="Arial" w:cs="Arial"/>
-          <w:sz w:val="22"/>
-          <w:szCs w:val="22"/>
-        </w:rPr>
-        <w:t xml:space="preserve">er, I want to modify events so that I can update uploaded events and </w:t>
-      </w:r>
-      <w:r>
-        <w:rPr>
-          <w:rFonts w:ascii="Arial" w:eastAsia="Arial" w:hAnsi="Arial" w:cs="Arial"/>
-          <w:sz w:val="22"/>
-          <w:szCs w:val="22"/>
-        </w:rPr>
-        <w:t xml:space="preserve">correct </w:t>
-      </w:r>
-      <w:r>
-        <w:rPr>
-          <w:rFonts w:ascii="Arial" w:eastAsia="Arial" w:hAnsi="Arial" w:cs="Arial"/>
-          <w:sz w:val="22"/>
-          <w:szCs w:val="22"/>
-        </w:rPr>
-        <w:t>possible mistakes in the information given.</w:t>
-      </w:r>
-    </w:p>
-    <w:p>
-      <w:pPr>
-        <w:pStyle w:val="Prrafodelista"/>
-        <w:numPr>
-          <w:ilvl w:val="1"/>
-          <w:numId w:val="5"/>
-        </w:numPr>
-        <w:spacing w:before="120" w:after="120"/>
-        <w:contextualSpacing w:val="0"/>
-        <w:jc w:val="both"/>
-        <w:rPr>
-          <w:rFonts w:ascii="Arial" w:eastAsia="Arial" w:hAnsi="Arial" w:cs="Arial"/>
-          <w:i/>
-          <w:iCs/>
-          <w:sz w:val="22"/>
-          <w:szCs w:val="22"/>
-        </w:rPr>
-      </w:pPr>
-      <w:r>
-        <w:rPr>
-          <w:rFonts w:ascii="Arial" w:eastAsia="Arial" w:hAnsi="Arial" w:cs="Arial"/>
-          <w:sz w:val="22"/>
-          <w:szCs w:val="22"/>
-        </w:rPr>
-        <w:t xml:space="preserve">As an </w:t>
-      </w:r>
-      <w:r>
-        <w:rPr>
-          <w:rFonts w:ascii="Arial" w:eastAsia="Arial" w:hAnsi="Arial" w:cs="Arial"/>
-          <w:sz w:val="22"/>
-          <w:szCs w:val="22"/>
-        </w:rPr>
-        <w:t>o</w:t>
-      </w:r>
-      <w:r>
-        <w:rPr>
-          <w:rFonts w:ascii="Arial" w:eastAsia="Arial" w:hAnsi="Arial" w:cs="Arial"/>
-          <w:sz w:val="22"/>
-          <w:szCs w:val="22"/>
-        </w:rPr>
-        <w:t>rgani</w:t>
-      </w:r>
-      <w:r>
-        <w:rPr>
-          <w:rFonts w:ascii="Arial" w:eastAsia="Arial" w:hAnsi="Arial" w:cs="Arial"/>
-          <w:sz w:val="22"/>
-          <w:szCs w:val="22"/>
-        </w:rPr>
-        <w:t>z</w:t>
-      </w:r>
-      <w:r>
-        <w:rPr>
-          <w:rFonts w:ascii="Arial" w:eastAsia="Arial" w:hAnsi="Arial" w:cs="Arial"/>
-          <w:sz w:val="22"/>
-          <w:szCs w:val="22"/>
-        </w:rPr>
-        <w:t>er, I want to check customer details so that I can check or solve any problem with the tickets at the event place. Also, can allow me to check if reviews come from real customers or not.</w:t>
-      </w:r>
-    </w:p>
-    <w:p>
-      <w:pPr>
-        <w:pStyle w:val="Prrafodelista"/>
-        <w:numPr>
-          <w:ilvl w:val="1"/>
-          <w:numId w:val="5"/>
-        </w:numPr>
-        <w:spacing w:before="120" w:after="120"/>
-        <w:contextualSpacing w:val="0"/>
-        <w:jc w:val="both"/>
-        <w:rPr>
-          <w:rFonts w:ascii="Arial" w:eastAsia="Arial" w:hAnsi="Arial" w:cs="Arial"/>
-          <w:i/>
-          <w:iCs/>
-          <w:sz w:val="22"/>
-          <w:szCs w:val="22"/>
-        </w:rPr>
-      </w:pPr>
-      <w:r>
-        <w:rPr>
-          <w:rFonts w:ascii="Arial" w:eastAsia="Arial" w:hAnsi="Arial" w:cs="Arial"/>
-          <w:sz w:val="22"/>
-          <w:szCs w:val="22"/>
-        </w:rPr>
-        <w:t>As an organi</w:t>
-      </w:r>
-      <w:r>
-        <w:rPr>
-          <w:rFonts w:ascii="Arial" w:eastAsia="Arial" w:hAnsi="Arial" w:cs="Arial"/>
-          <w:sz w:val="22"/>
-          <w:szCs w:val="22"/>
-        </w:rPr>
-        <w:t>z</w:t>
-      </w:r>
-      <w:r>
-        <w:rPr>
-          <w:rFonts w:ascii="Arial" w:eastAsia="Arial" w:hAnsi="Arial" w:cs="Arial"/>
-          <w:sz w:val="22"/>
-          <w:szCs w:val="22"/>
-        </w:rPr>
-        <w:t>er, I want to have the chance to contact the Website Admin so that he or she can help me with any issue regarding the usage of the website.</w:t>
-      </w:r>
-    </w:p>
-    <w:p>
-      <w:pPr>
-        <w:pStyle w:val="Prrafodelista"/>
-        <w:spacing w:before="120" w:after="120"/>
-        <w:ind w:left="1440"/>
-        <w:contextualSpacing w:val="0"/>
-        <w:jc w:val="both"/>
-        <w:rPr>
-          <w:rFonts w:ascii="Arial" w:eastAsia="Arial" w:hAnsi="Arial" w:cs="Arial"/>
-          <w:i/>
-          <w:iCs/>
-          <w:sz w:val="22"/>
-          <w:szCs w:val="22"/>
-        </w:rPr>
-      </w:pPr>
-    </w:p>
-    <w:p>
-      <w:pPr>
-        <w:pStyle w:val="Prrafodelista"/>
-        <w:numPr>
-          <w:ilvl w:val="0"/>
-          <w:numId w:val="5"/>
-        </w:numPr>
-        <w:spacing w:before="120" w:after="120"/>
-        <w:contextualSpacing w:val="0"/>
-        <w:jc w:val="both"/>
-        <w:rPr>
-          <w:rFonts w:ascii="Arial" w:eastAsia="Arial" w:hAnsi="Arial" w:cs="Arial"/>
-          <w:i/>
-          <w:iCs/>
-        </w:rPr>
-      </w:pPr>
-      <w:r>
-        <w:rPr>
-          <w:rFonts w:ascii="Arial" w:eastAsia="Arial" w:hAnsi="Arial" w:cs="Arial"/>
-          <w:i/>
-          <w:iCs/>
-        </w:rPr>
-        <w:t>Unknown “visitor”</w:t>
-      </w:r>
-    </w:p>
-    <w:p>
-      <w:pPr>
-        <w:pStyle w:val="Prrafodelista"/>
-        <w:numPr>
-          <w:ilvl w:val="1"/>
-          <w:numId w:val="5"/>
-        </w:numPr>
-        <w:spacing w:before="120" w:after="120"/>
-        <w:contextualSpacing w:val="0"/>
-        <w:jc w:val="both"/>
-        <w:rPr>
-          <w:rFonts w:ascii="Arial" w:eastAsia="Arial" w:hAnsi="Arial" w:cs="Arial"/>
-          <w:i/>
-          <w:iCs/>
-          <w:sz w:val="22"/>
-          <w:szCs w:val="22"/>
-        </w:rPr>
-      </w:pPr>
-      <w:r>
-        <w:rPr>
-          <w:rFonts w:ascii="Arial" w:eastAsia="Times New Roman" w:hAnsi="Arial" w:cs="Arial"/>
-          <w:sz w:val="22"/>
-          <w:szCs w:val="22"/>
-          <w:lang w:val="en-US" w:eastAsia="es-ES_tradnl"/>
-        </w:rPr>
-        <w:t xml:space="preserve">As an unknown “visitor” user, I would like to </w:t>
-      </w:r>
-      <w:r>
-        <w:rPr>
-          <w:rFonts w:ascii="Arial" w:eastAsia="Times New Roman" w:hAnsi="Arial" w:cs="Arial"/>
-          <w:sz w:val="22"/>
-          <w:szCs w:val="22"/>
-          <w:lang w:val="en-US" w:eastAsia="es-ES_tradnl"/>
-        </w:rPr>
-        <w:t>browse the website</w:t>
-      </w:r>
-      <w:r>
-        <w:rPr>
-          <w:rFonts w:ascii="Arial" w:eastAsia="Times New Roman" w:hAnsi="Arial" w:cs="Arial"/>
-          <w:sz w:val="22"/>
-          <w:szCs w:val="22"/>
-          <w:lang w:val="en-US" w:eastAsia="es-ES_tradnl"/>
-        </w:rPr>
-        <w:t xml:space="preserve"> so that I can see if I would like something on the website and if it is worth it to make a registration on the website.</w:t>
-      </w:r>
-    </w:p>
-    <w:p>
-      <w:pPr>
-        <w:pStyle w:val="Prrafodelista"/>
-        <w:numPr>
-          <w:ilvl w:val="1"/>
-          <w:numId w:val="5"/>
-        </w:numPr>
-        <w:spacing w:before="120" w:after="120"/>
-        <w:contextualSpacing w:val="0"/>
-        <w:jc w:val="both"/>
-        <w:rPr>
-          <w:rFonts w:ascii="Arial" w:eastAsia="Arial" w:hAnsi="Arial" w:cs="Arial"/>
-          <w:i/>
-          <w:iCs/>
-          <w:sz w:val="22"/>
-          <w:szCs w:val="22"/>
-        </w:rPr>
-      </w:pPr>
-      <w:r>
-        <w:rPr>
-          <w:rFonts w:ascii="Arial" w:eastAsia="Times New Roman" w:hAnsi="Arial" w:cs="Arial"/>
-          <w:sz w:val="22"/>
-          <w:szCs w:val="22"/>
-          <w:lang w:val="en-US" w:eastAsia="es-ES_tradnl"/>
-        </w:rPr>
-        <w:t>As an unknown “visitor” user, I would like to be able to check reviews so that I can see if the provided services are good enough, so that I can make a registration and buy what I want.</w:t>
-      </w:r>
-    </w:p>
-    <w:p>
-      <w:pPr>
-        <w:pStyle w:val="Prrafodelista"/>
-        <w:numPr>
-          <w:ilvl w:val="1"/>
-          <w:numId w:val="5"/>
-        </w:numPr>
-        <w:spacing w:before="120" w:after="120"/>
-        <w:contextualSpacing w:val="0"/>
-        <w:jc w:val="both"/>
-        <w:rPr>
-          <w:rFonts w:ascii="Arial" w:eastAsia="Arial" w:hAnsi="Arial" w:cs="Arial"/>
-          <w:i/>
-          <w:iCs/>
-          <w:sz w:val="22"/>
-          <w:szCs w:val="22"/>
-        </w:rPr>
-      </w:pPr>
-      <w:r>
-        <w:rPr>
-          <w:rFonts w:ascii="Arial" w:eastAsia="Times New Roman" w:hAnsi="Arial" w:cs="Arial"/>
-          <w:sz w:val="22"/>
-          <w:szCs w:val="22"/>
-          <w:shd w:val="clear" w:color="auto" w:fill="FAF9F8"/>
-          <w:lang w:val="en-US" w:eastAsia="es-ES_tradnl"/>
-        </w:rPr>
-        <w:t>As an unknown “visitor” user, I want to register to the site so that I can buy tickets.</w:t>
-      </w:r>
-    </w:p>
-    <w:p>
-      <w:pPr>
-        <w:pStyle w:val="Prrafodelista"/>
-        <w:spacing w:before="120" w:after="120"/>
-        <w:ind w:left="1440"/>
-        <w:contextualSpacing w:val="0"/>
-        <w:jc w:val="both"/>
-        <w:rPr>
-          <w:rFonts w:ascii="Arial" w:eastAsia="Arial" w:hAnsi="Arial" w:cs="Arial"/>
-          <w:i/>
-          <w:iCs/>
-          <w:sz w:val="22"/>
-          <w:szCs w:val="22"/>
-        </w:rPr>
-      </w:pPr>
-    </w:p>
-    <w:p>
-      <w:pPr>
-        <w:pStyle w:val="Prrafodelista"/>
-        <w:spacing w:before="120" w:after="120"/>
-        <w:ind w:left="1440"/>
-        <w:contextualSpacing w:val="0"/>
-        <w:jc w:val="both"/>
-        <w:rPr>
-          <w:rFonts w:ascii="Arial" w:eastAsia="Arial" w:hAnsi="Arial" w:cs="Arial"/>
-          <w:i/>
-          <w:iCs/>
-          <w:sz w:val="22"/>
-          <w:szCs w:val="22"/>
-        </w:rPr>
-      </w:pPr>
-    </w:p>
-    <w:p>
-      <w:pPr>
-        <w:pStyle w:val="Prrafodelista"/>
-        <w:spacing w:before="120" w:after="120"/>
-        <w:ind w:left="1440"/>
-        <w:contextualSpacing w:val="0"/>
-        <w:jc w:val="both"/>
-        <w:rPr>
-          <w:rFonts w:ascii="Arial" w:eastAsia="Arial" w:hAnsi="Arial" w:cs="Arial"/>
-          <w:i/>
-          <w:iCs/>
-          <w:sz w:val="22"/>
-          <w:szCs w:val="22"/>
-        </w:rPr>
-      </w:pPr>
-    </w:p>
-    <w:p>
-      <w:pPr>
-        <w:pStyle w:val="Prrafodelista"/>
-        <w:spacing w:before="120" w:after="120"/>
-        <w:ind w:left="1440"/>
-        <w:contextualSpacing w:val="0"/>
-        <w:jc w:val="both"/>
-        <w:rPr>
-          <w:rFonts w:ascii="Arial" w:eastAsia="Arial" w:hAnsi="Arial" w:cs="Arial"/>
-          <w:i/>
-          <w:iCs/>
-          <w:sz w:val="22"/>
-          <w:szCs w:val="22"/>
-        </w:rPr>
-      </w:pPr>
-    </w:p>
-    <w:p>
-      <w:pPr>
-        <w:pStyle w:val="Prrafodelista"/>
-        <w:numPr>
-          <w:ilvl w:val="0"/>
-          <w:numId w:val="5"/>
-        </w:numPr>
-        <w:spacing w:before="120" w:after="120"/>
-        <w:contextualSpacing w:val="0"/>
-        <w:jc w:val="both"/>
-        <w:rPr>
-          <w:rFonts w:ascii="Arial" w:eastAsia="Arial" w:hAnsi="Arial" w:cs="Arial"/>
-          <w:i/>
-          <w:iCs/>
-        </w:rPr>
-      </w:pPr>
-      <w:r>
-        <w:rPr>
-          <w:rFonts w:ascii="Arial" w:eastAsia="Arial" w:hAnsi="Arial" w:cs="Arial"/>
-          <w:i/>
-          <w:iCs/>
-        </w:rPr>
-        <w:lastRenderedPageBreak/>
         <w:t>Admin</w:t>
       </w:r>
     </w:p>
     <w:p>
       <w:pPr>
-        <w:pStyle w:val="Prrafodelista"/>
+        <w:pStyle w:val="ListParagraph"/>
         <w:numPr>
           <w:ilvl w:val="0"/>
           <w:numId w:val="6"/>
@@ -1692,7 +1400,7 @@
           <w:shd w:val="clear" w:color="auto" w:fill="FAF9F8"/>
           <w:lang w:val="en-US" w:eastAsia="es-ES_tradnl"/>
         </w:rPr>
-        <w:t xml:space="preserve">As an admin, I want to be able to contact the user so that I can solve </w:t>
+        <w:t xml:space="preserve">As an admin, I want to </w:t>
       </w:r>
       <w:r>
         <w:rPr>
@@ -1702,7 +1410,7 @@
           <w:shd w:val="clear" w:color="auto" w:fill="FAF9F8"/>
           <w:lang w:val="en-US" w:eastAsia="es-ES_tradnl"/>
         </w:rPr>
-        <w:t>technical</w:t>
+        <w:t>manage</w:t>
       </w:r>
       <w:r>
         <w:rPr>
@@ -1712,7 +1420,7 @@
           <w:shd w:val="clear" w:color="auto" w:fill="FAF9F8"/>
           <w:lang w:val="en-US" w:eastAsia="es-ES_tradnl"/>
         </w:rPr>
-        <w:t xml:space="preserve"> related problems</w:t>
+        <w:t xml:space="preserve"> payments </w:t>
       </w:r>
       <w:r>
         <w:rPr>
@@ -1722,12 +1430,42 @@
           <w:shd w:val="clear" w:color="auto" w:fill="FAF9F8"/>
           <w:lang w:val="en-US" w:eastAsia="es-ES_tradnl"/>
         </w:rPr>
+        <w:t xml:space="preserve">in order </w:t>
+      </w:r>
+      <w:r>
+        <w:rPr>
+          <w:rFonts w:ascii="Arial" w:eastAsia="Times New Roman" w:hAnsi="Arial" w:cs="Arial"/>
+          <w:sz w:val="22"/>
+          <w:szCs w:val="22"/>
+          <w:shd w:val="clear" w:color="auto" w:fill="FAF9F8"/>
+          <w:lang w:val="en-US" w:eastAsia="es-ES_tradnl"/>
+        </w:rPr>
+        <w:t xml:space="preserve">to </w:t>
+      </w:r>
+      <w:r>
+        <w:rPr>
+          <w:rFonts w:ascii="Arial" w:eastAsia="Times New Roman" w:hAnsi="Arial" w:cs="Arial"/>
+          <w:sz w:val="22"/>
+          <w:szCs w:val="22"/>
+          <w:shd w:val="clear" w:color="auto" w:fill="FAF9F8"/>
+          <w:lang w:val="en-US" w:eastAsia="es-ES_tradnl"/>
+        </w:rPr>
+        <w:t>check “In process” payments and update their status to “paid” or “not paid”</w:t>
+      </w:r>
+      <w:r>
+        <w:rPr>
+          <w:rFonts w:ascii="Arial" w:eastAsia="Times New Roman" w:hAnsi="Arial" w:cs="Arial"/>
+          <w:sz w:val="22"/>
+          <w:szCs w:val="22"/>
+          <w:shd w:val="clear" w:color="auto" w:fill="FAF9F8"/>
+          <w:lang w:val="en-US" w:eastAsia="es-ES_tradnl"/>
+        </w:rPr>
         <w:t>.</w:t>
       </w:r>
     </w:p>
     <w:p>
       <w:pPr>
-        <w:pStyle w:val="Prrafodelista"/>
+        <w:pStyle w:val="ListParagraph"/>
         <w:numPr>
           <w:ilvl w:val="0"/>
           <w:numId w:val="6"/>
@@ -1752,7 +1490,7 @@
           <w:shd w:val="clear" w:color="auto" w:fill="FAF9F8"/>
           <w:lang w:val="en-US" w:eastAsia="es-ES_tradnl"/>
         </w:rPr>
-        <w:t xml:space="preserve">As an admin, I want to </w:t>
+        <w:t xml:space="preserve">As an admin, I want to disable users </w:t>
       </w:r>
       <w:r>
         <w:rPr>
@@ -1762,7 +1500,7 @@
           <w:shd w:val="clear" w:color="auto" w:fill="FAF9F8"/>
           <w:lang w:val="en-US" w:eastAsia="es-ES_tradnl"/>
         </w:rPr>
-        <w:t xml:space="preserve">check and </w:t>
+        <w:t>so as to remove website users that not adhere to website conditions</w:t>
       </w:r>
       <w:r>
         <w:rPr>
@@ -1772,67 +1510,7 @@
           <w:shd w:val="clear" w:color="auto" w:fill="FAF9F8"/>
           <w:lang w:val="en-US" w:eastAsia="es-ES_tradnl"/>
         </w:rPr>
-        <w:t>modify orders so that I can change wrong orders.</w:t>
-      </w:r>
-    </w:p>
-    <w:p>
-      <w:pPr>
-        <w:pStyle w:val="Prrafodelista"/>
-        <w:numPr>
-          <w:ilvl w:val="0"/>
-          <w:numId w:val="6"/>
-        </w:numPr>
-        <w:spacing w:before="120" w:after="120"/>
-        <w:ind w:left="1434" w:hanging="357"/>
-        <w:contextualSpacing w:val="0"/>
-        <w:jc w:val="both"/>
-        <w:rPr>
-          <w:rFonts w:ascii="Arial" w:eastAsia="Arial" w:hAnsi="Arial" w:cs="Arial"/>
-          <w:i/>
-          <w:iCs/>
-          <w:sz w:val="22"/>
-          <w:szCs w:val="22"/>
-        </w:rPr>
-      </w:pPr>
-      <w:r>
-        <w:rPr>
-          <w:rFonts w:ascii="Arial" w:eastAsia="Times New Roman" w:hAnsi="Arial" w:cs="Arial"/>
-          <w:sz w:val="22"/>
-          <w:szCs w:val="22"/>
-          <w:shd w:val="clear" w:color="auto" w:fill="FAF9F8"/>
-          <w:lang w:val="en-US" w:eastAsia="es-ES_tradnl"/>
-        </w:rPr>
-        <w:t>As an admin, I want to check payments to verify the payment status in order to disable accounts who are not paying in time.</w:t>
-      </w:r>
-    </w:p>
-    <w:p>
-      <w:pPr>
-        <w:pStyle w:val="Prrafodelista"/>
-        <w:numPr>
-          <w:ilvl w:val="0"/>
-          <w:numId w:val="6"/>
-        </w:numPr>
-        <w:spacing w:before="120" w:after="120"/>
-        <w:ind w:left="1434" w:hanging="357"/>
-        <w:contextualSpacing w:val="0"/>
-        <w:jc w:val="both"/>
-        <w:rPr>
-          <w:rFonts w:ascii="Arial" w:eastAsia="Arial" w:hAnsi="Arial" w:cs="Arial"/>
-          <w:i/>
-          <w:iCs/>
-          <w:sz w:val="22"/>
-          <w:szCs w:val="22"/>
-        </w:rPr>
-      </w:pPr>
-      <w:r>
-        <w:rPr>
-          <w:rFonts w:ascii="Arial" w:eastAsia="Times New Roman" w:hAnsi="Arial" w:cs="Arial"/>
-          <w:sz w:val="22"/>
-          <w:szCs w:val="22"/>
-          <w:shd w:val="clear" w:color="auto" w:fill="FAF9F8"/>
-          <w:lang w:val="en-US" w:eastAsia="es-ES_tradnl"/>
-        </w:rPr>
-        <w:t>As an admin, I want to disable users so that users who do not adhere to the conditions get removed.</w:t>
+        <w:t>.</w:t>
       </w:r>
     </w:p>
     <w:p>
@@ -2980,13 +2658,13 @@
       <w:lang w:val="en-GB"/>
     </w:rPr>
   </w:style>
-  <w:style w:type="character" w:default="1" w:styleId="Fuentedeprrafopredeter">
+  <w:style w:type="character" w:default="1" w:styleId="DefaultParagraphFont">
     <w:name w:val="Default Paragraph Font"/>
     <w:uiPriority w:val="1"/>
     <w:semiHidden/>
     <w:unhideWhenUsed/>
   </w:style>
-  <w:style w:type="table" w:default="1" w:styleId="Tablanormal">
+  <w:style w:type="table" w:default="1" w:styleId="TableNormal">
     <w:name w:val="Normal Table"/>
     <w:uiPriority w:val="99"/>
     <w:semiHidden/>
@@ -3001,13 +2679,13 @@
       </w:tblCellMar>
     </w:tblPr>
   </w:style>
-  <w:style w:type="numbering" w:default="1" w:styleId="Sinlista">
+  <w:style w:type="numbering" w:default="1" w:styleId="NoList">
     <w:name w:val="No List"/>
     <w:uiPriority w:val="99"/>
     <w:semiHidden/>
     <w:unhideWhenUsed/>
   </w:style>
-  <w:style w:type="paragraph" w:styleId="Prrafodelista">
+  <w:style w:type="paragraph" w:styleId="ListParagraph">
     <w:name w:val="List Paragraph"/>
     <w:basedOn w:val="Normal"/>
     <w:uiPriority w:val="34"/>

</xml_diff>